<commit_message>
Review báo cáo Linh
</commit_message>
<xml_diff>
--- a/02. Trần Thị Diệu Linh/TranThiDieuLinh_BaoCaoTotNghiep.docx
+++ b/02. Trần Thị Diệu Linh/TranThiDieuLinh_BaoCaoTotNghiep.docx
@@ -4094,13 +4094,7 @@
           <w:rPr>
             <w:rStyle w:val="Hyperlink"/>
           </w:rPr>
-          <w:t xml:space="preserve">5.1. Kiểm thử thủ công Safe </w:t>
-        </w:r>
-        <w:r>
-          <w:rPr>
-            <w:rStyle w:val="Hyperlink"/>
-          </w:rPr>
-          <w:t>Railway trên Build 1:</w:t>
+          <w:t>5.1. Kiểm thử thủ công Safe Railway trên Build 1:</w:t>
         </w:r>
         <w:r>
           <w:rPr>
@@ -4181,14 +4175,7 @@
             <w:rStyle w:val="Hyperlink"/>
             <w:noProof/>
           </w:rPr>
-          <w:t>Kế hoạ</w:t>
-        </w:r>
-        <w:r>
-          <w:rPr>
-            <w:rStyle w:val="Hyperlink"/>
-            <w:noProof/>
-          </w:rPr>
-          <w:t>ch kiểm thử:</w:t>
+          <w:t>Kế hoạch kiểm thử:</w:t>
         </w:r>
         <w:r>
           <w:rPr>
@@ -4936,12 +4923,33 @@
         <w:rPr>
           <w:shd w:val="clear" w:color="auto" w:fill="FFFFFF"/>
         </w:rPr>
-        <w:t>phần mềm, đặt biệt là áp dụng việc kiểm thử tự động trong quá trình kiểm tra. Ngoài ra còn làm rõ ra được những tốt và chưa tốt khi kiểm thử tự động được thực hiện.</w:t>
-      </w:r>
-    </w:p>
-    <w:p>
-      <w:pPr>
-        <w:pStyle w:val="Paragraph"/>
+        <w:t>phần mềm, đặt biệt là áp dụng việc kiểm thử tự động trong quá trình kiểm</w:t>
+      </w:r>
+      <w:r>
+        <w:rPr>
+          <w:color w:val="FF0000"/>
+          <w:shd w:val="clear" w:color="auto" w:fill="FFFFFF"/>
+        </w:rPr>
+        <w:t xml:space="preserve"> </w:t>
+      </w:r>
+      <w:r>
+        <w:rPr>
+          <w:color w:val="FF0000"/>
+          <w:shd w:val="clear" w:color="auto" w:fill="FFFFFF"/>
+        </w:rPr>
+        <w:t>thử</w:t>
+      </w:r>
+      <w:r>
+        <w:rPr>
+          <w:shd w:val="clear" w:color="auto" w:fill="FFFFFF"/>
+        </w:rPr>
+        <w:t>. Ngoài ra còn làm rõ ra được những tốt và chưa tốt khi kiểm thử tự động được thực hiện.</w:t>
+      </w:r>
+    </w:p>
+    <w:p>
+      <w:pPr>
+        <w:pStyle w:val="Paragraph"/>
+        <w:ind w:firstLine="0"/>
         <w:rPr>
           <w:shd w:val="clear" w:color="auto" w:fill="FFFFFF"/>
         </w:rPr>
@@ -5024,7 +5032,13 @@
         <w:t>Ứng dụng các phương pháp đã được học để thực hiện kiểm thử tự động</w:t>
       </w:r>
       <w:r>
-        <w:t>.</w:t>
+        <w:t xml:space="preserve"> </w:t>
+      </w:r>
+      <w:r>
+        <w:rPr>
+          <w:color w:val="FF0000"/>
+        </w:rPr>
+        <w:t>cho hệ thống Safe Railway.</w:t>
       </w:r>
     </w:p>
     <w:p>
@@ -13122,35 +13136,42 @@
       </w:pPr>
       <w:bookmarkStart w:id="55" w:name="_Toc102501800"/>
       <w:r>
-        <w:t>Tổng quan về hệ thống:</w:t>
+        <w:t>Tổng quan về hệ thống</w:t>
       </w:r>
       <w:bookmarkEnd w:id="55"/>
+    </w:p>
+    <w:p>
+      <w:pPr>
+        <w:pStyle w:val="Paragraph"/>
+        <w:rPr>
+          <w:color w:val="FF0000"/>
+        </w:rPr>
+      </w:pPr>
+      <w:r>
+        <w:t>Safe Railway là hệ thống chạy trên nền web nhằm mục đíc</w:t>
+      </w:r>
+      <w:r>
+        <w:t>h đào tạo thực tập sinh tại Logigear.</w:t>
+      </w:r>
       <w:r>
         <w:t xml:space="preserve"> </w:t>
       </w:r>
-    </w:p>
-    <w:p>
-      <w:pPr>
-        <w:pStyle w:val="Paragraph"/>
-        <w:numPr>
-          <w:ilvl w:val="0"/>
-          <w:numId w:val="47"/>
-        </w:numPr>
-      </w:pPr>
-      <w:r>
-        <w:t>Safe Railway là hệ thống chạy trên nền web nhằm mục đíc</w:t>
-      </w:r>
-      <w:r>
-        <w:t>h đào tạo thực tập sinh tại Logigear.</w:t>
-      </w:r>
-    </w:p>
-    <w:p>
-      <w:pPr>
-        <w:pStyle w:val="Paragraph"/>
-        <w:numPr>
-          <w:ilvl w:val="0"/>
-          <w:numId w:val="82"/>
-        </w:numPr>
+      <w:r>
+        <w:rPr>
+          <w:color w:val="FF0000"/>
+        </w:rPr>
+        <w:t xml:space="preserve">Cần nói rõ hơn </w:t>
+      </w:r>
+      <w:r>
+        <w:rPr>
+          <w:color w:val="FF0000"/>
+        </w:rPr>
+        <w:t>về chức năng của hệ thống?</w:t>
+      </w:r>
+    </w:p>
+    <w:p>
+      <w:pPr>
+        <w:pStyle w:val="Paragraph"/>
       </w:pPr>
       <w:r>
         <w:t xml:space="preserve">Phạm vi của </w:t>
@@ -13383,6 +13404,22 @@
     </w:p>
     <w:p>
       <w:pPr>
+        <w:pStyle w:val="Paragraph"/>
+        <w:keepNext/>
+        <w:ind w:firstLine="0"/>
+        <w:rPr>
+          <w:color w:val="FF0000"/>
+        </w:rPr>
+      </w:pPr>
+      <w:r>
+        <w:rPr>
+          <w:color w:val="FF0000"/>
+        </w:rPr>
+        <w:t>Đổi chiều mũi tên của extend</w:t>
+      </w:r>
+    </w:p>
+    <w:p>
+      <w:pPr>
         <w:pStyle w:val="Caption"/>
         <w:jc w:val="center"/>
         <w:rPr>
@@ -18666,12 +18703,36 @@
     <w:p>
       <w:pPr>
         <w:pStyle w:val="Paragraph"/>
-        <w:ind w:firstLine="0"/>
-        <w:rPr>
-          <w:b/>
-          <w:bCs/>
-        </w:rPr>
-      </w:pPr>
+        <w:rPr>
+          <w:color w:val="FF0000"/>
+        </w:rPr>
+      </w:pPr>
+      <w:r>
+        <w:rPr>
+          <w:color w:val="FF0000"/>
+        </w:rPr>
+        <w:t>Trong này cần có 1 phần báo cáo về số lượng test case đã thiết kế cho phần kiểm thử giao diện và kiểm thử chức năng ra sao</w:t>
+      </w:r>
+      <w:r>
+        <w:rPr>
+          <w:color w:val="FF0000"/>
+        </w:rPr>
+        <w:t>. Trong các báo cáo khác cũng tách biệt thành 2 loại: kiểm thử giao diện và kiểm thử chức năng (vì công việc của 2 loại này khác nhau).</w:t>
+      </w:r>
+    </w:p>
+    <w:p>
+      <w:pPr>
+        <w:pStyle w:val="Paragraph"/>
+        <w:rPr>
+          <w:color w:val="FF0000"/>
+        </w:rPr>
+      </w:pPr>
+      <w:r>
+        <w:rPr>
+          <w:color w:val="FF0000"/>
+        </w:rPr>
+        <w:t xml:space="preserve">Chương này chưa có nội dung nào thể hiện việc em dùng automation testing. </w:t>
+      </w:r>
     </w:p>
     <w:p>
       <w:pPr>
@@ -18695,7 +18756,7 @@
         <w:t>Lập k</w:t>
       </w:r>
       <w:r>
-        <w:t>ế hoạch kiểm thử:</w:t>
+        <w:t>ế hoạch kiểm thử</w:t>
       </w:r>
       <w:bookmarkEnd w:id="65"/>
     </w:p>
@@ -18712,6 +18773,24 @@
       <w:r>
         <w:t>Phạm vi kiểm thử</w:t>
       </w:r>
+    </w:p>
+    <w:p>
+      <w:pPr>
+        <w:pStyle w:val="Paragraph"/>
+        <w:numPr>
+          <w:ilvl w:val="0"/>
+          <w:numId w:val="83"/>
+        </w:numPr>
+      </w:pPr>
+      <w:r>
+        <w:t>Phạm vi kiểm thử của h</w:t>
+      </w:r>
+      <w:r>
+        <w:t>ệ thống là tất cả các chức năng dành cho end-users</w:t>
+      </w:r>
+      <w:r>
+        <w:t xml:space="preserve"> bao gồm các màn hình sau</w:t>
+      </w:r>
       <w:r>
         <w:t xml:space="preserve">: </w:t>
       </w:r>
@@ -18721,231 +18800,224 @@
         <w:pStyle w:val="Paragraph"/>
         <w:numPr>
           <w:ilvl w:val="0"/>
+          <w:numId w:val="57"/>
+        </w:numPr>
+      </w:pPr>
+      <w:r>
+        <w:t>Home</w:t>
+      </w:r>
+    </w:p>
+    <w:p>
+      <w:pPr>
+        <w:pStyle w:val="Paragraph"/>
+        <w:numPr>
+          <w:ilvl w:val="0"/>
+          <w:numId w:val="57"/>
+        </w:numPr>
+      </w:pPr>
+      <w:r>
+        <w:t>Register</w:t>
+      </w:r>
+    </w:p>
+    <w:p>
+      <w:pPr>
+        <w:pStyle w:val="Paragraph"/>
+        <w:numPr>
+          <w:ilvl w:val="0"/>
+          <w:numId w:val="57"/>
+        </w:numPr>
+      </w:pPr>
+      <w:r>
+        <w:t>Login</w:t>
+      </w:r>
+    </w:p>
+    <w:p>
+      <w:pPr>
+        <w:pStyle w:val="Paragraph"/>
+        <w:numPr>
+          <w:ilvl w:val="0"/>
+          <w:numId w:val="57"/>
+        </w:numPr>
+      </w:pPr>
+      <w:r>
+        <w:t>FAQ</w:t>
+      </w:r>
+    </w:p>
+    <w:p>
+      <w:pPr>
+        <w:pStyle w:val="Paragraph"/>
+        <w:numPr>
+          <w:ilvl w:val="0"/>
+          <w:numId w:val="57"/>
+        </w:numPr>
+      </w:pPr>
+      <w:r>
+        <w:t>Contact</w:t>
+      </w:r>
+    </w:p>
+    <w:p>
+      <w:pPr>
+        <w:pStyle w:val="Paragraph"/>
+        <w:numPr>
+          <w:ilvl w:val="0"/>
+          <w:numId w:val="57"/>
+        </w:numPr>
+      </w:pPr>
+      <w:r>
+        <w:t>Timetable</w:t>
+      </w:r>
+    </w:p>
+    <w:p>
+      <w:pPr>
+        <w:pStyle w:val="Paragraph"/>
+        <w:numPr>
+          <w:ilvl w:val="0"/>
+          <w:numId w:val="57"/>
+        </w:numPr>
+      </w:pPr>
+      <w:r>
+        <w:t>Ticket price</w:t>
+      </w:r>
+    </w:p>
+    <w:p>
+      <w:pPr>
+        <w:pStyle w:val="Paragraph"/>
+        <w:numPr>
+          <w:ilvl w:val="0"/>
+          <w:numId w:val="57"/>
+        </w:numPr>
+      </w:pPr>
+      <w:r>
+        <w:t>Book ticket</w:t>
+      </w:r>
+    </w:p>
+    <w:p>
+      <w:pPr>
+        <w:pStyle w:val="Paragraph"/>
+        <w:numPr>
+          <w:ilvl w:val="0"/>
+          <w:numId w:val="57"/>
+        </w:numPr>
+      </w:pPr>
+      <w:r>
+        <w:t>My ticket</w:t>
+      </w:r>
+    </w:p>
+    <w:p>
+      <w:pPr>
+        <w:pStyle w:val="Paragraph"/>
+        <w:numPr>
+          <w:ilvl w:val="0"/>
+          <w:numId w:val="57"/>
+        </w:numPr>
+      </w:pPr>
+      <w:r>
+        <w:t>Change password</w:t>
+      </w:r>
+    </w:p>
+    <w:p>
+      <w:pPr>
+        <w:pStyle w:val="Paragraph"/>
+        <w:numPr>
+          <w:ilvl w:val="0"/>
+          <w:numId w:val="57"/>
+        </w:numPr>
+      </w:pPr>
+      <w:r>
+        <w:t>Forgot password</w:t>
+      </w:r>
+    </w:p>
+    <w:p>
+      <w:pPr>
+        <w:pStyle w:val="Paragraph"/>
+        <w:numPr>
+          <w:ilvl w:val="0"/>
+          <w:numId w:val="57"/>
+        </w:numPr>
+      </w:pPr>
+      <w:r>
+        <w:t>Logout</w:t>
+      </w:r>
+    </w:p>
+    <w:p>
+      <w:pPr>
+        <w:pStyle w:val="Paragraph"/>
+      </w:pPr>
+      <w:r>
+        <w:t>5.1.</w:t>
+      </w:r>
+      <w:r>
+        <w:t>3</w:t>
+      </w:r>
+      <w:r>
+        <w:t xml:space="preserve">. Loại hình kiểm thử: </w:t>
+      </w:r>
+    </w:p>
+    <w:p>
+      <w:pPr>
+        <w:pStyle w:val="Paragraph"/>
+        <w:numPr>
+          <w:ilvl w:val="0"/>
           <w:numId w:val="83"/>
         </w:numPr>
       </w:pPr>
       <w:r>
-        <w:t>Phạm vi kiểm thử của h</w:t>
-      </w:r>
-      <w:r>
-        <w:t>ệ thống là tất cả các chức năng dành cho end-users</w:t>
-      </w:r>
-      <w:r>
-        <w:t xml:space="preserve"> bao gồm các màn hình sau</w:t>
-      </w:r>
-      <w:r>
-        <w:t xml:space="preserve">: </w:t>
-      </w:r>
-    </w:p>
-    <w:p>
-      <w:pPr>
-        <w:pStyle w:val="Paragraph"/>
-        <w:numPr>
-          <w:ilvl w:val="0"/>
-          <w:numId w:val="57"/>
-        </w:numPr>
-      </w:pPr>
-      <w:r>
-        <w:t>Home</w:t>
-      </w:r>
-    </w:p>
-    <w:p>
-      <w:pPr>
-        <w:pStyle w:val="Paragraph"/>
-        <w:numPr>
-          <w:ilvl w:val="0"/>
-          <w:numId w:val="57"/>
-        </w:numPr>
-      </w:pPr>
-      <w:r>
-        <w:t>Register</w:t>
-      </w:r>
-    </w:p>
-    <w:p>
-      <w:pPr>
-        <w:pStyle w:val="Paragraph"/>
-        <w:numPr>
-          <w:ilvl w:val="0"/>
-          <w:numId w:val="57"/>
-        </w:numPr>
-      </w:pPr>
-      <w:r>
-        <w:t>Login</w:t>
-      </w:r>
-    </w:p>
-    <w:p>
-      <w:pPr>
-        <w:pStyle w:val="Paragraph"/>
-        <w:numPr>
-          <w:ilvl w:val="0"/>
-          <w:numId w:val="57"/>
-        </w:numPr>
-      </w:pPr>
-      <w:r>
-        <w:t>FAQ</w:t>
-      </w:r>
-    </w:p>
-    <w:p>
-      <w:pPr>
-        <w:pStyle w:val="Paragraph"/>
-        <w:numPr>
-          <w:ilvl w:val="0"/>
-          <w:numId w:val="57"/>
-        </w:numPr>
-      </w:pPr>
-      <w:r>
-        <w:t>Contact</w:t>
-      </w:r>
-    </w:p>
-    <w:p>
-      <w:pPr>
-        <w:pStyle w:val="Paragraph"/>
-        <w:numPr>
-          <w:ilvl w:val="0"/>
-          <w:numId w:val="57"/>
-        </w:numPr>
-      </w:pPr>
-      <w:r>
-        <w:t>Timetable</w:t>
-      </w:r>
-    </w:p>
-    <w:p>
-      <w:pPr>
-        <w:pStyle w:val="Paragraph"/>
-        <w:numPr>
-          <w:ilvl w:val="0"/>
-          <w:numId w:val="57"/>
-        </w:numPr>
-      </w:pPr>
-      <w:r>
-        <w:t>Ticket price</w:t>
-      </w:r>
-    </w:p>
-    <w:p>
-      <w:pPr>
-        <w:pStyle w:val="Paragraph"/>
-        <w:numPr>
-          <w:ilvl w:val="0"/>
-          <w:numId w:val="57"/>
-        </w:numPr>
-      </w:pPr>
-      <w:r>
-        <w:t>Book ticket</w:t>
-      </w:r>
-    </w:p>
-    <w:p>
-      <w:pPr>
-        <w:pStyle w:val="Paragraph"/>
-        <w:numPr>
-          <w:ilvl w:val="0"/>
-          <w:numId w:val="57"/>
-        </w:numPr>
-      </w:pPr>
-      <w:r>
-        <w:t>My ticket</w:t>
-      </w:r>
-    </w:p>
-    <w:p>
-      <w:pPr>
-        <w:pStyle w:val="Paragraph"/>
-        <w:numPr>
-          <w:ilvl w:val="0"/>
-          <w:numId w:val="57"/>
-        </w:numPr>
-      </w:pPr>
-      <w:r>
-        <w:t>Change password</w:t>
-      </w:r>
-    </w:p>
-    <w:p>
-      <w:pPr>
-        <w:pStyle w:val="Paragraph"/>
-        <w:numPr>
-          <w:ilvl w:val="0"/>
-          <w:numId w:val="57"/>
-        </w:numPr>
-      </w:pPr>
-      <w:r>
-        <w:t>Forgot password</w:t>
-      </w:r>
-    </w:p>
-    <w:p>
-      <w:pPr>
-        <w:pStyle w:val="Paragraph"/>
-        <w:numPr>
-          <w:ilvl w:val="0"/>
-          <w:numId w:val="57"/>
-        </w:numPr>
-      </w:pPr>
-      <w:r>
-        <w:t>Logout</w:t>
-      </w:r>
-    </w:p>
-    <w:p>
-      <w:pPr>
-        <w:pStyle w:val="Paragraph"/>
-      </w:pPr>
-      <w:r>
-        <w:t>5.1.</w:t>
-      </w:r>
-      <w:r>
-        <w:t>3</w:t>
+        <w:t>User Interface testing: kiểm tra xem giao diện của website đã hiển thị đúng với thiết kế đã được chấp nhận hay chưa.</w:t>
+      </w:r>
+    </w:p>
+    <w:p>
+      <w:pPr>
+        <w:pStyle w:val="Paragraph"/>
+        <w:numPr>
+          <w:ilvl w:val="0"/>
+          <w:numId w:val="83"/>
+        </w:numPr>
+      </w:pPr>
+      <w:r>
+        <w:t>Functional Testing: Đảm bảo được các chức năng của website hoạt động đúng như mong đợi, những trường hợp validation sẽ xảy ra nếu người dùng thực hiện sai flow của chức năng hoặc nhập dữ liệu không đúng theo yêu cầu.</w:t>
+      </w:r>
+    </w:p>
+    <w:p>
+      <w:pPr>
+        <w:pStyle w:val="Paragraph"/>
+      </w:pPr>
+      <w:r>
+        <w:t>5.1</w:t>
       </w:r>
       <w:r>
         <w:t>.</w:t>
       </w:r>
       <w:r>
-        <w:t xml:space="preserve"> Loại hình kiểm thử</w:t>
-      </w:r>
-      <w:r>
-        <w:t xml:space="preserve">: </w:t>
-      </w:r>
-    </w:p>
-    <w:p>
-      <w:pPr>
-        <w:pStyle w:val="Paragraph"/>
-        <w:numPr>
-          <w:ilvl w:val="0"/>
-          <w:numId w:val="83"/>
-        </w:numPr>
-      </w:pPr>
-      <w:r>
-        <w:t>User Interface testing: kiểm tra xem giao diện của website đã hiển thị đúng với thiết kế đã được chấp nhận hay chưa.</w:t>
-      </w:r>
-    </w:p>
-    <w:p>
-      <w:pPr>
-        <w:pStyle w:val="Paragraph"/>
-        <w:numPr>
-          <w:ilvl w:val="0"/>
-          <w:numId w:val="83"/>
-        </w:numPr>
-      </w:pPr>
-      <w:r>
-        <w:t>Functional Testing: Đảm bảo được các chức năng của website hoạt động đúng như mong đợi, những trường hợp validation sẽ xảy ra nếu người dùng thực hiện sai flow của chức năng hoặc nhập dữ liệu không đúng theo yêu cầu.</w:t>
-      </w:r>
-    </w:p>
-    <w:p>
-      <w:pPr>
-        <w:pStyle w:val="Paragraph"/>
-      </w:pPr>
-      <w:r>
-        <w:t>5.1</w:t>
-      </w:r>
-      <w:r>
-        <w:t>.</w:t>
-      </w:r>
-      <w:r>
         <w:t>4</w:t>
       </w:r>
       <w:r>
         <w:t xml:space="preserve">. </w:t>
       </w:r>
       <w:r>
-        <w:t xml:space="preserve">Dư </w:t>
-      </w:r>
-      <w:r>
-        <w:t>liệu kiểm thử:</w:t>
+        <w:t>D</w:t>
+      </w:r>
+      <w:r>
+        <w:t>ữ</w:t>
+      </w:r>
+      <w:r>
+        <w:t xml:space="preserve"> </w:t>
+      </w:r>
+      <w:r>
+        <w:t>liệu kiểm thử</w:t>
+      </w:r>
+    </w:p>
+    <w:p>
+      <w:pPr>
+        <w:pStyle w:val="Paragraph"/>
+        <w:rPr>
+          <w:color w:val="FF0000"/>
+        </w:rPr>
+      </w:pPr>
+      <w:r>
+        <w:rPr>
+          <w:color w:val="FF0000"/>
+        </w:rPr>
+        <w:t>Đây chỉ là tài khoản dùng để kiểm thử. Còn nếu nói đến dữ liệu thì nhiều: dữ liệu chuẩn bị cho từng test case ra sao?</w:t>
       </w:r>
     </w:p>
     <w:p>
@@ -19071,15 +19143,15 @@
         <w:t>2</w:t>
       </w:r>
       <w:r>
-        <w:t>. Quản lý quá trình kiểm thử:</w:t>
-      </w:r>
-    </w:p>
-    <w:p>
-      <w:pPr>
-        <w:pStyle w:val="Paragraph"/>
-      </w:pPr>
-      <w:r>
-        <w:t>5.2.1. Phương pháp quản lý:</w:t>
+        <w:t>. Quản lý quá trình kiểm thử</w:t>
+      </w:r>
+    </w:p>
+    <w:p>
+      <w:pPr>
+        <w:pStyle w:val="Paragraph"/>
+      </w:pPr>
+      <w:r>
+        <w:t>5.2.1. Phương pháp quản lý</w:t>
       </w:r>
     </w:p>
     <w:p>
@@ -19091,7 +19163,7 @@
         </w:numPr>
       </w:pPr>
       <w:r>
-        <w:t>Dự án vận hành theo mô hình Waterfall.</w:t>
+        <w:t>Dự án vận hành theo mô hình Waterfall</w:t>
       </w:r>
     </w:p>
     <w:p>
@@ -19103,271 +19175,358 @@
         </w:numPr>
       </w:pPr>
       <w:r>
+        <w:t xml:space="preserve">Thực hiện </w:t>
+      </w:r>
+      <w:r>
+        <w:rPr>
+          <w:color w:val="FF0000"/>
+        </w:rPr>
+        <w:t>ước lượng</w:t>
+      </w:r>
+      <w:r>
+        <w:rPr>
+          <w:color w:val="FF0000"/>
+        </w:rPr>
+        <w:t xml:space="preserve"> </w:t>
+      </w:r>
+      <w:r>
+        <w:t>thời gian cho từng chức năng rồi tiến hành so sánh với thời gian thực</w:t>
+      </w:r>
+    </w:p>
+    <w:p>
+      <w:pPr>
+        <w:pStyle w:val="Paragraph"/>
+        <w:numPr>
+          <w:ilvl w:val="0"/>
+          <w:numId w:val="84"/>
+        </w:numPr>
+      </w:pPr>
+      <w:r>
+        <w:t xml:space="preserve">Lên lịch </w:t>
+      </w:r>
+      <w:r>
+        <w:rPr>
+          <w:color w:val="FF0000"/>
+        </w:rPr>
+        <w:t>kiểm thử</w:t>
+      </w:r>
+      <w:r>
+        <w:rPr>
+          <w:color w:val="FF0000"/>
+        </w:rPr>
+        <w:t xml:space="preserve"> </w:t>
+      </w:r>
+      <w:r>
+        <w:t>cụ thể cho từng chức năng và tiến hành thực hiện</w:t>
+      </w:r>
+    </w:p>
+    <w:p>
+      <w:pPr>
+        <w:pStyle w:val="Paragraph"/>
+      </w:pPr>
+      <w:r>
+        <w:t xml:space="preserve">5.2.2. </w:t>
+      </w:r>
+      <w:r>
+        <w:t>Trạng thái của test case</w:t>
+      </w:r>
+    </w:p>
+    <w:p>
+      <w:pPr>
+        <w:pStyle w:val="Paragraph"/>
+        <w:numPr>
+          <w:ilvl w:val="0"/>
+          <w:numId w:val="85"/>
+        </w:numPr>
+      </w:pPr>
+      <w:r>
+        <w:rPr>
+          <w:b/>
+          <w:bCs/>
+        </w:rPr>
+        <w:t>Passed</w:t>
+      </w:r>
+      <w:r>
+        <w:t>: Nhập nội dung này nếu testcase đã được thực hiện và kết quả đã kiểm thử đúng như kết quả mong đợi</w:t>
+      </w:r>
+    </w:p>
+    <w:p>
+      <w:pPr>
+        <w:pStyle w:val="Paragraph"/>
+        <w:numPr>
+          <w:ilvl w:val="0"/>
+          <w:numId w:val="85"/>
+        </w:numPr>
+      </w:pPr>
+      <w:r>
+        <w:rPr>
+          <w:b/>
+          <w:bCs/>
+        </w:rPr>
+        <w:t>Failed</w:t>
+      </w:r>
+      <w:r>
+        <w:t>: Nhập nội dung này nếu testcase đã được thực hiện và kết quả đã kiểm thử không đúng như kết quả mong đợi</w:t>
+      </w:r>
+    </w:p>
+    <w:p>
+      <w:pPr>
+        <w:pStyle w:val="Paragraph"/>
+        <w:numPr>
+          <w:ilvl w:val="0"/>
+          <w:numId w:val="85"/>
+        </w:numPr>
+      </w:pPr>
+      <w:r>
+        <w:rPr>
+          <w:b/>
+          <w:bCs/>
+        </w:rPr>
+        <w:t>Blocked</w:t>
+      </w:r>
+      <w:r>
+        <w:t>: Nhập nội dung này nếu test case thuộc đối tượng cần phải thực hiện trong đợt kiểm thử, tuy nhiên không thể thực hiện vì lý do đang xảy ra lỗi ở một trong các bước thực hiện</w:t>
+      </w:r>
+      <w:r>
+        <w:t>.</w:t>
+      </w:r>
+    </w:p>
+    <w:p>
+      <w:pPr>
+        <w:pStyle w:val="Paragraph"/>
+        <w:numPr>
+          <w:ilvl w:val="0"/>
+          <w:numId w:val="85"/>
+        </w:numPr>
+      </w:pPr>
+      <w:r>
+        <w:rPr>
+          <w:b/>
+          <w:bCs/>
+        </w:rPr>
+        <w:t>Skipped</w:t>
+      </w:r>
+      <w:r>
+        <w:t>:</w:t>
+      </w:r>
+      <w:r>
+        <w:t xml:space="preserve"> Test case không thể thực hiện khi những test case đóng vai trò là pre-condition</w:t>
+      </w:r>
+      <w:r>
+        <w:t xml:space="preserve"> hoặc có liên quan</w:t>
+      </w:r>
+      <w:r>
+        <w:t xml:space="preserve"> bị “Failed” hoặc “Blocked”</w:t>
+      </w:r>
+      <w:r>
+        <w:t>.</w:t>
+      </w:r>
+    </w:p>
+    <w:p>
+      <w:pPr>
+        <w:pStyle w:val="Paragraph"/>
+      </w:pPr>
+      <w:r>
+        <w:t>5.2.3. Độ ưu tiên của lỗi</w:t>
+      </w:r>
+    </w:p>
+    <w:p>
+      <w:pPr>
+        <w:pStyle w:val="Paragraph"/>
+        <w:numPr>
+          <w:ilvl w:val="0"/>
+          <w:numId w:val="86"/>
+        </w:numPr>
+      </w:pPr>
+      <w:r>
+        <w:rPr>
+          <w:b/>
+          <w:bCs/>
+        </w:rPr>
+        <w:t>Low</w:t>
+      </w:r>
+      <w:r>
+        <w:t xml:space="preserve">: </w:t>
+      </w:r>
+      <w:r>
+        <w:t xml:space="preserve">mức độ ưu tiên </w:t>
+      </w:r>
+      <w:r>
+        <w:t>thấp, có thể sửa ngay sau khi các bug High và Normal được sửa.</w:t>
+      </w:r>
+    </w:p>
+    <w:p>
+      <w:pPr>
+        <w:pStyle w:val="Paragraph"/>
+        <w:numPr>
+          <w:ilvl w:val="0"/>
+          <w:numId w:val="86"/>
+        </w:numPr>
+      </w:pPr>
+      <w:r>
+        <w:rPr>
+          <w:b/>
+          <w:bCs/>
+        </w:rPr>
+        <w:t>Normal</w:t>
+      </w:r>
+      <w:r>
+        <w:t>: mức</w:t>
+      </w:r>
+      <w:r>
+        <w:t xml:space="preserve"> độ ưu tiên trung bình</w:t>
+      </w:r>
+      <w:r>
+        <w:t xml:space="preserve">, </w:t>
+      </w:r>
+      <w:r>
+        <w:t>lỗi</w:t>
+      </w:r>
+      <w:r>
+        <w:t xml:space="preserve"> có thể được </w:t>
+      </w:r>
+      <w:r>
+        <w:t>trong lần cập nhật tiếp theo.</w:t>
+      </w:r>
+    </w:p>
+    <w:p>
+      <w:pPr>
+        <w:pStyle w:val="Paragraph"/>
+        <w:numPr>
+          <w:ilvl w:val="0"/>
+          <w:numId w:val="86"/>
+        </w:numPr>
+      </w:pPr>
+      <w:r>
+        <w:rPr>
+          <w:b/>
+          <w:bCs/>
+        </w:rPr>
+        <w:t>High</w:t>
+      </w:r>
+      <w:r>
+        <w:t>: mức độ ưu tiên cao, sửa ngay khi các lỗi Immediate và Urgent.</w:t>
+      </w:r>
+    </w:p>
+    <w:p>
+      <w:pPr>
+        <w:pStyle w:val="Paragraph"/>
+        <w:numPr>
+          <w:ilvl w:val="0"/>
+          <w:numId w:val="86"/>
+        </w:numPr>
+      </w:pPr>
+      <w:r>
+        <w:rPr>
+          <w:b/>
+          <w:bCs/>
+        </w:rPr>
+        <w:t>Urgent</w:t>
+      </w:r>
+      <w:r>
+        <w:t>: Sửa gấp, sửa ngay khi có các lỗi có độ nghiêm trọng Immediate.</w:t>
+      </w:r>
+    </w:p>
+    <w:p>
+      <w:pPr>
+        <w:pStyle w:val="Paragraph"/>
+        <w:numPr>
+          <w:ilvl w:val="0"/>
+          <w:numId w:val="86"/>
+        </w:numPr>
+      </w:pPr>
+      <w:r>
+        <w:rPr>
+          <w:b/>
+          <w:bCs/>
+        </w:rPr>
+        <w:t>Immediate</w:t>
+      </w:r>
+      <w:r>
+        <w:t>: Sửa ngay lập tức, sửa ngay khi lỗi được phát hiện.</w:t>
+      </w:r>
+    </w:p>
+    <w:p>
+      <w:pPr>
+        <w:pStyle w:val="Paragraph"/>
+      </w:pPr>
+      <w:r>
+        <w:t>5.2.4.</w:t>
+      </w:r>
+      <w:r>
+        <w:t xml:space="preserve"> </w:t>
+      </w:r>
+      <w:r>
+        <w:rPr>
+          <w:color w:val="FF0000"/>
+        </w:rPr>
+        <w:t>Cái gì đây?</w:t>
+      </w:r>
+    </w:p>
+    <w:p>
+      <w:pPr>
+        <w:pStyle w:val="Paragraph"/>
+        <w:numPr>
+          <w:ilvl w:val="0"/>
+          <w:numId w:val="87"/>
+        </w:numPr>
+      </w:pPr>
+      <w:r>
+        <w:t>Low: Mức độ thấp, lỗi xảy ra hầu như không ảnh hưởng gì đến chức năng, nhưng vẫn cần sửa. Ví dụ: màu của button không hi</w:t>
+      </w:r>
+      <w:r>
+        <w:t>ển thị đúng như yêu cầu.</w:t>
+      </w:r>
+    </w:p>
+    <w:p>
+      <w:pPr>
+        <w:pStyle w:val="Paragraph"/>
+        <w:numPr>
+          <w:ilvl w:val="0"/>
+          <w:numId w:val="87"/>
+        </w:numPr>
+      </w:pPr>
+      <w:r>
+        <w:t>Medium: Mức độ trung bình: Sản phẩm hoặc ứng dụng hoạt động không đáp ứng được những tiêu chí nhất định, tuy nhiên các chức năng khác không bị ảnh hưởng.</w:t>
+      </w:r>
+    </w:p>
+    <w:p>
+      <w:pPr>
+        <w:pStyle w:val="Paragraph"/>
+        <w:numPr>
+          <w:ilvl w:val="0"/>
+          <w:numId w:val="86"/>
+        </w:numPr>
+      </w:pPr>
+      <w:r>
+        <w:t xml:space="preserve">High: </w:t>
+      </w:r>
+      <w:r>
+        <w:t>mức độ ưu tiên cao, chức năng chính của hệ thống không hoạt động</w:t>
+      </w:r>
+    </w:p>
+    <w:p>
+      <w:pPr>
+        <w:pStyle w:val="Paragraph"/>
+        <w:numPr>
+          <w:ilvl w:val="0"/>
+          <w:numId w:val="86"/>
+        </w:numPr>
+      </w:pPr>
+      <w:r>
+        <w:t>Critical: mức độ nghiệm trọng: lỗi nghiêm trọng khiến người dùng không thể sử dụng được ứng dụng như hệ thống sập, dữ liệu bị mất, ứng dụng không cài đặt được.</w:t>
+      </w:r>
+    </w:p>
+    <w:p>
+      <w:pPr>
+        <w:pStyle w:val="Paragraph"/>
+        <w:numPr>
+          <w:ilvl w:val="0"/>
+          <w:numId w:val="86"/>
+        </w:numPr>
+      </w:pPr>
+      <w:r>
         <w:lastRenderedPageBreak/>
-        <w:t>Thực hiện estimate thời gian cho từng chức năng rồi tiến hành so sánh với thời gian thực</w:t>
-      </w:r>
-    </w:p>
-    <w:p>
-      <w:pPr>
-        <w:pStyle w:val="Paragraph"/>
-        <w:numPr>
-          <w:ilvl w:val="0"/>
-          <w:numId w:val="84"/>
-        </w:numPr>
-      </w:pPr>
-      <w:r>
-        <w:t>Lên lịch test cụ thể cho từng chức năng và tiến hành thực hiện</w:t>
-      </w:r>
-    </w:p>
-    <w:p>
-      <w:pPr>
-        <w:pStyle w:val="Paragraph"/>
-      </w:pPr>
-      <w:r>
-        <w:t xml:space="preserve">5.2.2. </w:t>
-      </w:r>
-      <w:r>
-        <w:t>Trạng thái của test case:</w:t>
-      </w:r>
-    </w:p>
-    <w:p>
-      <w:pPr>
-        <w:pStyle w:val="Paragraph"/>
-        <w:numPr>
-          <w:ilvl w:val="0"/>
-          <w:numId w:val="85"/>
-        </w:numPr>
-      </w:pPr>
-      <w:r>
-        <w:t xml:space="preserve">Passed: </w:t>
-      </w:r>
-      <w:r>
-        <w:t>Nhập nội dung này nếu testcase đã được thực hiện và kết quả đã kiểm thử đúng như kết quả mong đợi</w:t>
-      </w:r>
-    </w:p>
-    <w:p>
-      <w:pPr>
-        <w:pStyle w:val="Paragraph"/>
-        <w:numPr>
-          <w:ilvl w:val="0"/>
-          <w:numId w:val="85"/>
-        </w:numPr>
-      </w:pPr>
-      <w:r>
-        <w:t xml:space="preserve">Failed: </w:t>
-      </w:r>
-      <w:r>
-        <w:t xml:space="preserve">Nhập nội dung này nếu testcase đã được thực hiện và kết quả đã kiểm thử </w:t>
-      </w:r>
-      <w:r>
-        <w:t xml:space="preserve">không </w:t>
-      </w:r>
-      <w:r>
-        <w:t>đúng như kết quả mong đợi</w:t>
-      </w:r>
-    </w:p>
-    <w:p>
-      <w:pPr>
-        <w:pStyle w:val="Paragraph"/>
-        <w:numPr>
-          <w:ilvl w:val="0"/>
-          <w:numId w:val="85"/>
-        </w:numPr>
-      </w:pPr>
-      <w:r>
-        <w:t xml:space="preserve">Blocked: </w:t>
-      </w:r>
-      <w:r>
-        <w:t>Nhập nội dung này nếu test case thuộc đối tượng cần phải thực hiện trong đợt kiểm thử, tuy nhiên không thể thực hiện vì lý do đang xảy ra lỗi ở một trong các bước thực hiện</w:t>
-      </w:r>
-      <w:r>
-        <w:t>.</w:t>
-      </w:r>
-    </w:p>
-    <w:p>
-      <w:pPr>
-        <w:pStyle w:val="Paragraph"/>
-        <w:numPr>
-          <w:ilvl w:val="0"/>
-          <w:numId w:val="85"/>
-        </w:numPr>
-      </w:pPr>
-      <w:r>
-        <w:t>Skipped:</w:t>
-      </w:r>
-      <w:r>
-        <w:t xml:space="preserve"> Test case không thể thực hiện khi những test case đóng vai trò là pre-condition</w:t>
-      </w:r>
-      <w:r>
-        <w:t xml:space="preserve"> hoặc có liên quan</w:t>
-      </w:r>
-      <w:r>
-        <w:t xml:space="preserve"> bị “Failed” hoặc “Blocked”</w:t>
-      </w:r>
-      <w:r>
-        <w:t>.</w:t>
-      </w:r>
-    </w:p>
-    <w:p>
-      <w:pPr>
-        <w:pStyle w:val="Paragraph"/>
-      </w:pPr>
-      <w:r>
-        <w:t>5.2.3. Độ ưu tiên của lỗi:</w:t>
-      </w:r>
-    </w:p>
-    <w:p>
-      <w:pPr>
-        <w:pStyle w:val="Paragraph"/>
-        <w:numPr>
-          <w:ilvl w:val="0"/>
-          <w:numId w:val="86"/>
-        </w:numPr>
-      </w:pPr>
-      <w:r>
-        <w:t xml:space="preserve">Low: </w:t>
-      </w:r>
-      <w:r>
-        <w:t xml:space="preserve">mức độ ưu tiên </w:t>
-      </w:r>
-      <w:r>
-        <w:t>thấp, có thể sửa ngay sau khi các bug High và Normal được sửa.</w:t>
-      </w:r>
-    </w:p>
-    <w:p>
-      <w:pPr>
-        <w:pStyle w:val="Paragraph"/>
-        <w:numPr>
-          <w:ilvl w:val="0"/>
-          <w:numId w:val="86"/>
-        </w:numPr>
-      </w:pPr>
-      <w:r>
-        <w:t>Normal: mức</w:t>
-      </w:r>
-      <w:r>
-        <w:t xml:space="preserve"> độ ưu tiên trung bình</w:t>
-      </w:r>
-      <w:r>
-        <w:t xml:space="preserve">, </w:t>
-      </w:r>
-      <w:r>
-        <w:t>lỗi</w:t>
-      </w:r>
-      <w:r>
-        <w:t xml:space="preserve"> có thể được </w:t>
-      </w:r>
-      <w:r>
-        <w:t>trong lần cập nhật tiếp theo.</w:t>
-      </w:r>
-    </w:p>
-    <w:p>
-      <w:pPr>
-        <w:pStyle w:val="Paragraph"/>
-        <w:numPr>
-          <w:ilvl w:val="0"/>
-          <w:numId w:val="86"/>
-        </w:numPr>
-      </w:pPr>
-      <w:r>
-        <w:t>High: mức độ ưu tiên cao, sửa ngay khi các lỗi Immediate và Urgent.</w:t>
-      </w:r>
-    </w:p>
-    <w:p>
-      <w:pPr>
-        <w:pStyle w:val="Paragraph"/>
-        <w:numPr>
-          <w:ilvl w:val="0"/>
-          <w:numId w:val="86"/>
-        </w:numPr>
-      </w:pPr>
-      <w:r>
-        <w:t>Urgent: Sửa gấp, sửa ngay khi có các lỗi có độ nghiêm trọng Immediate.</w:t>
-      </w:r>
-    </w:p>
-    <w:p>
-      <w:pPr>
-        <w:pStyle w:val="Paragraph"/>
-        <w:numPr>
-          <w:ilvl w:val="0"/>
-          <w:numId w:val="86"/>
-        </w:numPr>
-      </w:pPr>
-      <w:r>
-        <w:t>Immediate: Sửa ngay lập tức, sửa ngay khi lỗi được phát hiện.</w:t>
-      </w:r>
-    </w:p>
-    <w:p>
-      <w:pPr>
-        <w:pStyle w:val="Paragraph"/>
-      </w:pPr>
-      <w:r>
-        <w:t>5.2.4.</w:t>
-      </w:r>
-    </w:p>
-    <w:p>
-      <w:pPr>
-        <w:pStyle w:val="Paragraph"/>
-        <w:numPr>
-          <w:ilvl w:val="0"/>
-          <w:numId w:val="87"/>
-        </w:numPr>
-      </w:pPr>
-      <w:r>
-        <w:t>Low: Mức độ thấp, lỗi xảy ra hầu như không ảnh hưởng gì đến chức năng, nhưng vẫn cần sửa. Ví dụ: màu của button không hi</w:t>
-      </w:r>
-      <w:r>
-        <w:t>ển thị đúng như yêu cầu.</w:t>
-      </w:r>
-    </w:p>
-    <w:p>
-      <w:pPr>
-        <w:pStyle w:val="Paragraph"/>
-        <w:numPr>
-          <w:ilvl w:val="0"/>
-          <w:numId w:val="87"/>
-        </w:numPr>
-      </w:pPr>
-      <w:r>
-        <w:t>Medium: Mức độ trung bình: Sản phẩm hoặc ứng dụng hoạt động không đáp ứng được những tiêu chí nhất định, tuy nhiên các chức năng khác không bị ảnh hưởng.</w:t>
-      </w:r>
-    </w:p>
-    <w:p>
-      <w:pPr>
-        <w:pStyle w:val="Paragraph"/>
-        <w:numPr>
-          <w:ilvl w:val="0"/>
-          <w:numId w:val="86"/>
-        </w:numPr>
-      </w:pPr>
-      <w:r>
-        <w:t xml:space="preserve">High: </w:t>
-      </w:r>
-      <w:r>
-        <w:t>mức độ ưu tiên cao, chức năng chính của hệ thống không hoạt động</w:t>
-      </w:r>
-    </w:p>
-    <w:p>
-      <w:pPr>
-        <w:pStyle w:val="Paragraph"/>
-        <w:numPr>
-          <w:ilvl w:val="0"/>
-          <w:numId w:val="86"/>
-        </w:numPr>
-      </w:pPr>
-      <w:r>
-        <w:t>Critical: mức độ nghiệm trọng: lỗi nghiêm trọng khiến người dùng không thể sử dụng được ứng dụng như hệ thống sập, dữ liệu bị mất, ứng dụng không cài đặt được.</w:t>
-      </w:r>
-    </w:p>
-    <w:p>
-      <w:pPr>
-        <w:pStyle w:val="Paragraph"/>
-        <w:numPr>
-          <w:ilvl w:val="0"/>
-          <w:numId w:val="86"/>
-        </w:numPr>
-      </w:pPr>
-      <w:r>
         <w:t>Blocker: mức độ cực kỳ nghiêm trọng, hệ thống không thể sử dụng, truy cập được.</w:t>
       </w:r>
     </w:p>
@@ -19387,7 +19546,6 @@
         <w:pStyle w:val="Heading3"/>
       </w:pPr>
       <w:r>
-        <w:lastRenderedPageBreak/>
         <w:t>5.</w:t>
       </w:r>
       <w:r>
@@ -19408,9 +19566,6 @@
       <w:r>
         <w:t>1</w:t>
       </w:r>
-      <w:r>
-        <w:t>:</w:t>
-      </w:r>
     </w:p>
     <w:p>
       <w:pPr>
@@ -19423,7 +19578,14 @@
         <w:t>1</w:t>
       </w:r>
       <w:r>
-        <w:t xml:space="preserve">. Môi trường kiểm thử: </w:t>
+        <w:t xml:space="preserve">. </w:t>
+      </w:r>
+      <w:r>
+        <w:rPr>
+          <w:i/>
+          <w:iCs/>
+        </w:rPr>
+        <w:t>Môi trường kiểm thử</w:t>
       </w:r>
     </w:p>
     <w:p>
@@ -19435,7 +19597,22 @@
         </w:numPr>
       </w:pPr>
       <w:r>
-        <w:t>Kiểm thử ở môi trường: Chrome 100, Firefox 98 và Edge 101 trên hệ điều hành Win 10</w:t>
+        <w:t xml:space="preserve">Chrome 100, Firefox 98 và Edge 101 </w:t>
+      </w:r>
+    </w:p>
+    <w:p>
+      <w:pPr>
+        <w:pStyle w:val="Paragraph"/>
+        <w:numPr>
+          <w:ilvl w:val="0"/>
+          <w:numId w:val="88"/>
+        </w:numPr>
+      </w:pPr>
+      <w:r>
+        <w:t>H</w:t>
+      </w:r>
+      <w:r>
+        <w:t>ệ điều hành Win 10</w:t>
       </w:r>
     </w:p>
     <w:p>
@@ -19466,6 +19643,10 @@
       <w:pPr>
         <w:pStyle w:val="Paragraph"/>
         <w:ind w:firstLine="0"/>
+        <w:rPr>
+          <w:i/>
+          <w:iCs/>
+        </w:rPr>
       </w:pPr>
       <w:r>
         <w:lastRenderedPageBreak/>
@@ -19475,13 +19656,63 @@
         <w:t>2</w:t>
       </w:r>
       <w:r>
-        <w:t>. Kế hoạch kiểm thử</w:t>
-      </w:r>
-      <w:r>
+        <w:t xml:space="preserve">. </w:t>
+      </w:r>
+      <w:r>
+        <w:rPr>
+          <w:i/>
+          <w:iCs/>
+        </w:rPr>
+        <w:t>Kế hoạch kiểm thử</w:t>
+      </w:r>
+      <w:r>
+        <w:rPr>
+          <w:i/>
+          <w:iCs/>
+        </w:rPr>
         <w:t xml:space="preserve"> và thời gian thực tế thực hiện</w:t>
       </w:r>
-      <w:r>
-        <w:t>:</w:t>
+    </w:p>
+    <w:p>
+      <w:pPr>
+        <w:pStyle w:val="Paragraph"/>
+        <w:ind w:firstLine="0"/>
+        <w:rPr>
+          <w:color w:val="FF0000"/>
+        </w:rPr>
+      </w:pPr>
+      <w:r>
+        <w:rPr>
+          <w:color w:val="FF0000"/>
+        </w:rPr>
+        <w:t xml:space="preserve">Trong kế hoạch cần nêu rõ từng gia đoạn, ví dụ: </w:t>
+      </w:r>
+      <w:r>
+        <w:rPr>
+          <w:color w:val="FF0000"/>
+        </w:rPr>
+        <w:t>viết test case, chuẩn bị data test, viết test script, thực hiện test,….</w:t>
+      </w:r>
+    </w:p>
+    <w:p>
+      <w:pPr>
+        <w:pStyle w:val="Paragraph"/>
+        <w:ind w:firstLine="0"/>
+        <w:rPr>
+          <w:color w:val="FF0000"/>
+        </w:rPr>
+      </w:pPr>
+      <w:r>
+        <w:rPr>
+          <w:color w:val="FF0000"/>
+        </w:rPr>
+        <w:t>Thời gian thực hiện nên để theo giờ</w:t>
+      </w:r>
+      <w:r>
+        <w:rPr>
+          <w:color w:val="FF0000"/>
+        </w:rPr>
+        <w:t>.</w:t>
       </w:r>
     </w:p>
     <w:p>
@@ -21031,6 +21262,7 @@
               <w:rPr>
                 <w:color w:val="000000"/>
               </w:rPr>
+              <w:lastRenderedPageBreak/>
               <w:t>Tổng</w:t>
             </w:r>
           </w:p>
@@ -22677,6 +22909,20 @@
         <w:t>PHỤC LỤC</w:t>
       </w:r>
       <w:bookmarkEnd w:id="68"/>
+    </w:p>
+    <w:p>
+      <w:pPr>
+        <w:pStyle w:val="Paragraph"/>
+        <w:rPr>
+          <w:color w:val="FF0000"/>
+        </w:rPr>
+      </w:pPr>
+      <w:r>
+        <w:rPr>
+          <w:color w:val="FF0000"/>
+        </w:rPr>
+        <w:t>Đưa các test case vào đây.</w:t>
+      </w:r>
     </w:p>
     <w:sectPr>
       <w:pgSz w:w="11907" w:h="16840" w:code="9"/>

</xml_diff>